<commit_message>
Deleksamen 3, mangler tabeller
</commit_message>
<xml_diff>
--- a/Deleksamen3/CMS.docx
+++ b/Deleksamen3/CMS.docx
@@ -448,12 +448,15 @@
     <w:p>
       <w:pPr>
         <w:pStyle w:val="Heading2"/>
-      </w:pPr>
-      <w:r>
-        <w:t>CCMS – Component Content M</w:t>
-      </w:r>
-      <w:r>
-        <w:t>anagement System</w:t>
+        <w:rPr>
+          <w:lang w:val="nb-NO"/>
+        </w:rPr>
+      </w:pPr>
+      <w:r>
+        <w:rPr>
+          <w:lang w:val="nb-NO"/>
+        </w:rPr>
+        <w:t>CCMS – Component Content Management System</w:t>
       </w:r>
     </w:p>
     <w:p>
@@ -698,7 +701,19 @@
         <w:rPr>
           <w:lang w:val="nb-NO"/>
         </w:rPr>
-        <w:t xml:space="preserve">I denne tabellen sammenlikner jeg tre ulike CMS-typer og presenterer deres styrker og svakheter, samt kommenterer </w:t>
+        <w:t xml:space="preserve">I tabellen </w:t>
+      </w:r>
+      <w:r>
+        <w:rPr>
+          <w:lang w:val="nb-NO"/>
+        </w:rPr>
+        <w:t xml:space="preserve">under </w:t>
+      </w:r>
+      <w:r>
+        <w:rPr>
+          <w:lang w:val="nb-NO"/>
+        </w:rPr>
+        <w:t xml:space="preserve">sammenlikner jeg tre ulike CMS-typer og presenterer deres styrker og svakheter, samt kommenterer </w:t>
       </w:r>
       <w:r>
         <w:rPr>

</xml_diff>